<commit_message>
changing specification to post-call and some of hld + flowchart
</commit_message>
<xml_diff>
--- a/FlowCharts.docx
+++ b/FlowCharts.docx
@@ -337,7 +337,7 @@
           <w:lang w:val="en-IL"/>
         </w:rPr>
         <w:drawing>
-          <wp:anchor distT="0" distB="0" distL="114300" distR="114300" simplePos="0" relativeHeight="251674624" behindDoc="0" locked="0" layoutInCell="1" allowOverlap="1" wp14:anchorId="4D38A7DE" wp14:editId="51DAD88E">
+          <wp:anchor distT="0" distB="0" distL="114300" distR="114300" simplePos="0" relativeHeight="251674624" behindDoc="0" locked="0" layoutInCell="1" allowOverlap="1" wp14:anchorId="4D38A7DE" wp14:editId="232C644E">
             <wp:simplePos x="0" y="0"/>
             <wp:positionH relativeFrom="column">
               <wp:posOffset>2628265</wp:posOffset>
@@ -1066,11 +1066,71 @@
       </w:pPr>
       <w:r>
         <w:rPr>
+          <w:lang w:val="en-US"/>
+        </w:rPr>
+        <w:drawing>
+          <wp:anchor distT="0" distB="0" distL="114300" distR="114300" simplePos="0" relativeHeight="251680768" behindDoc="0" locked="0" layoutInCell="1" allowOverlap="1" wp14:anchorId="1C58B119" wp14:editId="5A4A1F9E">
+            <wp:simplePos x="0" y="0"/>
+            <wp:positionH relativeFrom="column">
+              <wp:posOffset>3831286</wp:posOffset>
+            </wp:positionH>
+            <wp:positionV relativeFrom="paragraph">
+              <wp:posOffset>16160</wp:posOffset>
+            </wp:positionV>
+            <wp:extent cx="1628334" cy="6339092"/>
+            <wp:effectExtent l="0" t="0" r="0" b="5080"/>
+            <wp:wrapNone/>
+            <wp:docPr id="1942026872" name="תמונה 1"/>
+            <wp:cNvGraphicFramePr>
+              <a:graphicFrameLocks xmlns:a="http://schemas.openxmlformats.org/drawingml/2006/main" noChangeAspect="1"/>
+            </wp:cNvGraphicFramePr>
+            <a:graphic xmlns:a="http://schemas.openxmlformats.org/drawingml/2006/main">
+              <a:graphicData uri="http://schemas.openxmlformats.org/drawingml/2006/picture">
+                <pic:pic xmlns:pic="http://schemas.openxmlformats.org/drawingml/2006/picture">
+                  <pic:nvPicPr>
+                    <pic:cNvPr id="1942026872" name=""/>
+                    <pic:cNvPicPr/>
+                  </pic:nvPicPr>
+                  <pic:blipFill>
+                    <a:blip r:embed="rId9">
+                      <a:extLst>
+                        <a:ext uri="{28A0092B-C50C-407E-A947-70E740481C1C}">
+                          <a14:useLocalDpi xmlns:a14="http://schemas.microsoft.com/office/drawing/2010/main" val="0"/>
+                        </a:ext>
+                      </a:extLst>
+                    </a:blip>
+                    <a:stretch>
+                      <a:fillRect/>
+                    </a:stretch>
+                  </pic:blipFill>
+                  <pic:spPr>
+                    <a:xfrm>
+                      <a:off x="0" y="0"/>
+                      <a:ext cx="1628334" cy="6339092"/>
+                    </a:xfrm>
+                    <a:prstGeom prst="rect">
+                      <a:avLst/>
+                    </a:prstGeom>
+                  </pic:spPr>
+                </pic:pic>
+              </a:graphicData>
+            </a:graphic>
+            <wp14:sizeRelH relativeFrom="page">
+              <wp14:pctWidth>0</wp14:pctWidth>
+            </wp14:sizeRelH>
+            <wp14:sizeRelV relativeFrom="page">
+              <wp14:pctHeight>0</wp14:pctHeight>
+            </wp14:sizeRelV>
+          </wp:anchor>
+        </w:drawing>
+      </w:r>
+      <w:r>
+        <w:rPr>
           <w:noProof/>
           <w:lang w:val="en-IL"/>
         </w:rPr>
         <w:drawing>
-          <wp:anchor distT="0" distB="0" distL="114300" distR="114300" simplePos="0" relativeHeight="251677696" behindDoc="0" locked="0" layoutInCell="1" allowOverlap="1" wp14:anchorId="5C3D5504" wp14:editId="71908F6A">
+          <wp:anchor distT="0" distB="0" distL="114300" distR="114300" simplePos="0" relativeHeight="251677696" behindDoc="0" locked="0" layoutInCell="1" allowOverlap="1" wp14:anchorId="5C3D5504" wp14:editId="68ABD58D">
             <wp:simplePos x="0" y="0"/>
             <wp:positionH relativeFrom="column">
               <wp:posOffset>525</wp:posOffset>
@@ -1095,7 +1155,7 @@
                     </pic:cNvPicPr>
                   </pic:nvPicPr>
                   <pic:blipFill>
-                    <a:blip r:embed="rId9" cstate="print">
+                    <a:blip r:embed="rId10" cstate="print">
                       <a:extLst>
                         <a:ext uri="{28A0092B-C50C-407E-A947-70E740481C1C}">
                           <a14:useLocalDpi xmlns:a14="http://schemas.microsoft.com/office/drawing/2010/main" val="0"/>
@@ -1111,74 +1171,6 @@
                     <a:xfrm>
                       <a:off x="0" y="0"/>
                       <a:ext cx="3358786" cy="6118584"/>
-                    </a:xfrm>
-                    <a:prstGeom prst="rect">
-                      <a:avLst/>
-                    </a:prstGeom>
-                    <a:noFill/>
-                    <a:ln>
-                      <a:noFill/>
-                    </a:ln>
-                  </pic:spPr>
-                </pic:pic>
-              </a:graphicData>
-            </a:graphic>
-            <wp14:sizeRelH relativeFrom="page">
-              <wp14:pctWidth>0</wp14:pctWidth>
-            </wp14:sizeRelH>
-            <wp14:sizeRelV relativeFrom="page">
-              <wp14:pctHeight>0</wp14:pctHeight>
-            </wp14:sizeRelV>
-          </wp:anchor>
-        </w:drawing>
-      </w:r>
-      <w:r>
-        <w:rPr>
-          <w:noProof/>
-          <w:lang w:val="en-IL"/>
-        </w:rPr>
-        <w:drawing>
-          <wp:anchor distT="0" distB="0" distL="114300" distR="114300" simplePos="0" relativeHeight="251672576" behindDoc="0" locked="0" layoutInCell="1" allowOverlap="1" wp14:anchorId="7446EE05" wp14:editId="50CFB4AB">
-            <wp:simplePos x="0" y="0"/>
-            <wp:positionH relativeFrom="column">
-              <wp:posOffset>3429000</wp:posOffset>
-            </wp:positionH>
-            <wp:positionV relativeFrom="paragraph">
-              <wp:posOffset>18138</wp:posOffset>
-            </wp:positionV>
-            <wp:extent cx="2284923" cy="8248997"/>
-            <wp:effectExtent l="0" t="0" r="1270" b="0"/>
-            <wp:wrapNone/>
-            <wp:docPr id="355572102" name="תמונה 10"/>
-            <wp:cNvGraphicFramePr>
-              <a:graphicFrameLocks xmlns:a="http://schemas.openxmlformats.org/drawingml/2006/main" noChangeAspect="1"/>
-            </wp:cNvGraphicFramePr>
-            <a:graphic xmlns:a="http://schemas.openxmlformats.org/drawingml/2006/main">
-              <a:graphicData uri="http://schemas.openxmlformats.org/drawingml/2006/picture">
-                <pic:pic xmlns:pic="http://schemas.openxmlformats.org/drawingml/2006/picture">
-                  <pic:nvPicPr>
-                    <pic:cNvPr id="0" name="Picture 37"/>
-                    <pic:cNvPicPr>
-                      <a:picLocks noChangeAspect="1" noChangeArrowheads="1"/>
-                    </pic:cNvPicPr>
-                  </pic:nvPicPr>
-                  <pic:blipFill>
-                    <a:blip r:embed="rId10">
-                      <a:extLst>
-                        <a:ext uri="{28A0092B-C50C-407E-A947-70E740481C1C}">
-                          <a14:useLocalDpi xmlns:a14="http://schemas.microsoft.com/office/drawing/2010/main" val="0"/>
-                        </a:ext>
-                      </a:extLst>
-                    </a:blip>
-                    <a:srcRect/>
-                    <a:stretch>
-                      <a:fillRect/>
-                    </a:stretch>
-                  </pic:blipFill>
-                  <pic:spPr bwMode="auto">
-                    <a:xfrm>
-                      <a:off x="0" y="0"/>
-                      <a:ext cx="2287147" cy="8257027"/>
                     </a:xfrm>
                     <a:prstGeom prst="rect">
                       <a:avLst/>

</xml_diff>